<commit_message>
Alu Sys Laptop 22-06-2024 Commit
Alu Sys Laptop 22-06-2024 Commit
</commit_message>
<xml_diff>
--- a/مهام محاسب تكاليف المشروع.docx
+++ b/مهام محاسب تكاليف المشروع.docx
@@ -228,6 +228,1164 @@
           <w:rtl/>
         </w:rPr>
         <w:t>اعداد تقارير الأداء ونسب الإنجاز للمشروع</w:t>
+      </w:r>
+    </w:p>
+    <w:p>
+      <w:pPr>
+        <w:ind w:left="360"/>
+      </w:pPr>
+    </w:p>
+    <w:p>
+      <w:pPr>
+        <w:rPr>
+          <w:rtl/>
+        </w:rPr>
+      </w:pPr>
+      <w:r>
+        <w:rPr>
+          <w:rFonts w:cs="Arial"/>
+          <w:rtl/>
+        </w:rPr>
+        <w:t>مهام محاسب تكاليف الم</w:t>
+      </w:r>
+      <w:r>
+        <w:rPr>
+          <w:rFonts w:cs="Arial" w:hint="cs"/>
+          <w:rtl/>
+        </w:rPr>
+        <w:t>صنع</w:t>
+      </w:r>
+      <w:r>
+        <w:rPr>
+          <w:rFonts w:cs="Arial"/>
+          <w:rtl/>
+        </w:rPr>
+        <w:t>:</w:t>
+      </w:r>
+    </w:p>
+    <w:p>
+      <w:pPr>
+        <w:pStyle w:val="ListParagraph"/>
+        <w:numPr>
+          <w:ilvl w:val="0"/>
+          <w:numId w:val="3"/>
+        </w:numPr>
+        <w:rPr>
+          <w:rtl/>
+        </w:rPr>
+      </w:pPr>
+      <w:r>
+        <w:rPr>
+          <w:rFonts w:cs="Arial"/>
+          <w:rtl/>
+        </w:rPr>
+        <w:t>مراقبة الصرف والعهدة النقدية للمصنع</w:t>
+      </w:r>
+    </w:p>
+    <w:p>
+      <w:pPr>
+        <w:pStyle w:val="ListParagraph"/>
+        <w:numPr>
+          <w:ilvl w:val="0"/>
+          <w:numId w:val="3"/>
+        </w:numPr>
+        <w:rPr>
+          <w:rtl/>
+        </w:rPr>
+      </w:pPr>
+      <w:r>
+        <w:rPr>
+          <w:rFonts w:cs="Arial"/>
+          <w:rtl/>
+        </w:rPr>
+        <w:t>متابعة الحسابات البنكية للمصنع</w:t>
+      </w:r>
+    </w:p>
+    <w:p>
+      <w:pPr>
+        <w:pStyle w:val="ListParagraph"/>
+        <w:numPr>
+          <w:ilvl w:val="0"/>
+          <w:numId w:val="3"/>
+        </w:numPr>
+        <w:rPr>
+          <w:rtl/>
+        </w:rPr>
+      </w:pPr>
+      <w:r>
+        <w:rPr>
+          <w:rFonts w:cs="Arial"/>
+          <w:rtl/>
+        </w:rPr>
+        <w:t>مراقبة استلام وصرف مواد المصنع</w:t>
+      </w:r>
+    </w:p>
+    <w:p>
+      <w:pPr>
+        <w:pStyle w:val="ListParagraph"/>
+        <w:numPr>
+          <w:ilvl w:val="0"/>
+          <w:numId w:val="3"/>
+        </w:numPr>
+        <w:rPr>
+          <w:rtl/>
+        </w:rPr>
+      </w:pPr>
+      <w:r>
+        <w:rPr>
+          <w:rFonts w:cs="Arial"/>
+          <w:rtl/>
+        </w:rPr>
+        <w:t>المراقبة المباشرة للأجور (الحضور والرواتب)</w:t>
+      </w:r>
+    </w:p>
+    <w:p>
+      <w:pPr>
+        <w:pStyle w:val="ListParagraph"/>
+        <w:numPr>
+          <w:ilvl w:val="0"/>
+          <w:numId w:val="3"/>
+        </w:numPr>
+        <w:rPr>
+          <w:rtl/>
+        </w:rPr>
+      </w:pPr>
+      <w:r>
+        <w:rPr>
+          <w:rFonts w:cs="Arial"/>
+          <w:rtl/>
+        </w:rPr>
+        <w:t>مراقبة التكاليف الصناعية الأخرى (غير المباشرة) في المصنع</w:t>
+      </w:r>
+    </w:p>
+    <w:p>
+      <w:pPr>
+        <w:pStyle w:val="ListParagraph"/>
+        <w:numPr>
+          <w:ilvl w:val="0"/>
+          <w:numId w:val="3"/>
+        </w:numPr>
+        <w:rPr>
+          <w:rtl/>
+        </w:rPr>
+      </w:pPr>
+      <w:r>
+        <w:rPr>
+          <w:rFonts w:cs="Arial"/>
+          <w:rtl/>
+        </w:rPr>
+        <w:t>متابعة الإنتاج تحت التشغيل والإنتاج النهائي</w:t>
+      </w:r>
+    </w:p>
+    <w:p>
+      <w:pPr>
+        <w:pStyle w:val="ListParagraph"/>
+        <w:numPr>
+          <w:ilvl w:val="0"/>
+          <w:numId w:val="3"/>
+        </w:numPr>
+        <w:rPr>
+          <w:rtl/>
+        </w:rPr>
+      </w:pPr>
+      <w:r>
+        <w:rPr>
+          <w:rFonts w:cs="Arial"/>
+          <w:rtl/>
+        </w:rPr>
+        <w:t>متابعة مستخلصات العملاء (الكمية والقيمة)</w:t>
+      </w:r>
+    </w:p>
+    <w:p>
+      <w:pPr>
+        <w:pStyle w:val="ListParagraph"/>
+        <w:numPr>
+          <w:ilvl w:val="0"/>
+          <w:numId w:val="3"/>
+        </w:numPr>
+        <w:rPr>
+          <w:rtl/>
+        </w:rPr>
+      </w:pPr>
+      <w:r>
+        <w:rPr>
+          <w:rFonts w:cs="Arial"/>
+          <w:rtl/>
+        </w:rPr>
+        <w:t>متابعة ميزانية المصنع</w:t>
+      </w:r>
+    </w:p>
+    <w:p>
+      <w:pPr>
+        <w:pStyle w:val="ListParagraph"/>
+        <w:numPr>
+          <w:ilvl w:val="0"/>
+          <w:numId w:val="3"/>
+        </w:numPr>
+        <w:rPr>
+          <w:rtl/>
+        </w:rPr>
+      </w:pPr>
+      <w:r>
+        <w:rPr>
+          <w:rFonts w:cs="Arial"/>
+          <w:rtl/>
+        </w:rPr>
+        <w:t>إعداد وتوجيه حسابات التكلفة والإيرادات للمصنع</w:t>
+      </w:r>
+    </w:p>
+    <w:p>
+      <w:pPr>
+        <w:pStyle w:val="ListParagraph"/>
+        <w:numPr>
+          <w:ilvl w:val="0"/>
+          <w:numId w:val="3"/>
+        </w:numPr>
+        <w:rPr>
+          <w:rtl/>
+        </w:rPr>
+      </w:pPr>
+      <w:r>
+        <w:rPr>
+          <w:rFonts w:cs="Arial"/>
+          <w:rtl/>
+        </w:rPr>
+        <w:t>إعداد التقارير الدورية (الأسبوعية والشهرية وغيرها) للمصنع</w:t>
+      </w:r>
+    </w:p>
+    <w:p>
+      <w:pPr>
+        <w:pStyle w:val="ListParagraph"/>
+        <w:numPr>
+          <w:ilvl w:val="0"/>
+          <w:numId w:val="3"/>
+        </w:numPr>
+        <w:rPr>
+          <w:rtl/>
+        </w:rPr>
+      </w:pPr>
+      <w:r>
+        <w:rPr>
+          <w:rFonts w:cs="Arial"/>
+          <w:rtl/>
+        </w:rPr>
+        <w:t>إعداد تقارير الأداء ومعدلات الإنجاز للمصنع</w:t>
+      </w:r>
+    </w:p>
+    <w:p>
+      <w:pPr>
+        <w:bidi w:val="0"/>
+      </w:pPr>
+      <w:r>
+        <w:rPr>
+          <w:rtl/>
+        </w:rPr>
+        <w:br w:type="page"/>
+      </w:r>
+    </w:p>
+    <w:p>
+      <w:pPr>
+        <w:rPr>
+          <w:rtl/>
+        </w:rPr>
+      </w:pPr>
+    </w:p>
+    <w:p>
+      <w:pPr>
+        <w:rPr>
+          <w:rtl/>
+        </w:rPr>
+      </w:pPr>
+      <w:r>
+        <w:rPr>
+          <w:rFonts w:hint="cs"/>
+          <w:rtl/>
+        </w:rPr>
+        <w:t>مهام قسم التكاليف</w:t>
+      </w:r>
+    </w:p>
+    <w:p>
+      <w:pPr>
+        <w:pStyle w:val="ListParagraph"/>
+        <w:numPr>
+          <w:ilvl w:val="0"/>
+          <w:numId w:val="4"/>
+        </w:numPr>
+        <w:rPr>
+          <w:rtl/>
+        </w:rPr>
+      </w:pPr>
+      <w:r>
+        <w:rPr>
+          <w:rFonts w:cs="Arial"/>
+          <w:rtl/>
+        </w:rPr>
+        <w:t>تقارير انحراف التكلفة</w:t>
+      </w:r>
+    </w:p>
+    <w:p>
+      <w:pPr>
+        <w:pStyle w:val="ListParagraph"/>
+        <w:numPr>
+          <w:ilvl w:val="0"/>
+          <w:numId w:val="4"/>
+        </w:numPr>
+        <w:rPr>
+          <w:rtl/>
+        </w:rPr>
+      </w:pPr>
+      <w:r>
+        <w:rPr>
+          <w:rFonts w:cs="Arial"/>
+          <w:rtl/>
+        </w:rPr>
+        <w:t>حسابات قابلة للدفع</w:t>
+      </w:r>
+    </w:p>
+    <w:p>
+      <w:pPr>
+        <w:pStyle w:val="ListParagraph"/>
+        <w:numPr>
+          <w:ilvl w:val="0"/>
+          <w:numId w:val="4"/>
+        </w:numPr>
+        <w:rPr>
+          <w:rtl/>
+        </w:rPr>
+      </w:pPr>
+      <w:r>
+        <w:rPr>
+          <w:rFonts w:cs="Arial"/>
+          <w:rtl/>
+        </w:rPr>
+        <w:t>الميزانية</w:t>
+      </w:r>
+    </w:p>
+    <w:p>
+      <w:pPr>
+        <w:pStyle w:val="ListParagraph"/>
+        <w:numPr>
+          <w:ilvl w:val="0"/>
+          <w:numId w:val="4"/>
+        </w:numPr>
+        <w:rPr>
+          <w:rtl/>
+        </w:rPr>
+      </w:pPr>
+      <w:r>
+        <w:rPr>
+          <w:rFonts w:cs="Arial"/>
+          <w:rtl/>
+        </w:rPr>
+        <w:t>الرواتب المباشرة</w:t>
+      </w:r>
+    </w:p>
+    <w:p>
+      <w:pPr>
+        <w:pStyle w:val="ListParagraph"/>
+        <w:numPr>
+          <w:ilvl w:val="0"/>
+          <w:numId w:val="4"/>
+        </w:numPr>
+        <w:rPr>
+          <w:rtl/>
+        </w:rPr>
+      </w:pPr>
+      <w:r>
+        <w:rPr>
+          <w:rFonts w:cs="Arial"/>
+          <w:rtl/>
+        </w:rPr>
+        <w:t>التكاملات المحاسبية</w:t>
+      </w:r>
+    </w:p>
+    <w:p>
+      <w:pPr>
+        <w:pStyle w:val="ListParagraph"/>
+        <w:numPr>
+          <w:ilvl w:val="0"/>
+          <w:numId w:val="4"/>
+        </w:numPr>
+        <w:rPr>
+          <w:rtl/>
+        </w:rPr>
+      </w:pPr>
+      <w:r>
+        <w:rPr>
+          <w:rFonts w:cs="Arial"/>
+          <w:rtl/>
+        </w:rPr>
+        <w:t>السيطرة على التكاليف</w:t>
+      </w:r>
+    </w:p>
+    <w:p>
+      <w:pPr>
+        <w:pStyle w:val="ListParagraph"/>
+        <w:numPr>
+          <w:ilvl w:val="0"/>
+          <w:numId w:val="4"/>
+        </w:numPr>
+        <w:rPr>
+          <w:rtl/>
+        </w:rPr>
+      </w:pPr>
+      <w:r>
+        <w:rPr>
+          <w:rFonts w:cs="Arial"/>
+          <w:rtl/>
+        </w:rPr>
+        <w:t>الحسابات المستحقة</w:t>
+      </w:r>
+    </w:p>
+    <w:p>
+      <w:pPr>
+        <w:pStyle w:val="ListParagraph"/>
+        <w:numPr>
+          <w:ilvl w:val="0"/>
+          <w:numId w:val="4"/>
+        </w:numPr>
+        <w:rPr>
+          <w:rtl/>
+        </w:rPr>
+      </w:pPr>
+      <w:r>
+        <w:rPr>
+          <w:rFonts w:cs="Arial"/>
+          <w:rtl/>
+        </w:rPr>
+        <w:t>تحليل مالي</w:t>
+      </w:r>
+    </w:p>
+    <w:p>
+      <w:pPr>
+        <w:pStyle w:val="ListParagraph"/>
+        <w:numPr>
+          <w:ilvl w:val="0"/>
+          <w:numId w:val="4"/>
+        </w:numPr>
+        <w:rPr>
+          <w:rtl/>
+        </w:rPr>
+      </w:pPr>
+      <w:r>
+        <w:rPr>
+          <w:rFonts w:cs="Arial"/>
+          <w:rtl/>
+        </w:rPr>
+        <w:t>مساعدة للإدارة</w:t>
+      </w:r>
+    </w:p>
+    <w:p>
+      <w:pPr>
+        <w:pStyle w:val="ListParagraph"/>
+        <w:numPr>
+          <w:ilvl w:val="0"/>
+          <w:numId w:val="4"/>
+        </w:numPr>
+        <w:rPr>
+          <w:rtl/>
+        </w:rPr>
+      </w:pPr>
+      <w:r>
+        <w:rPr>
+          <w:rFonts w:cs="Arial"/>
+          <w:rtl/>
+        </w:rPr>
+        <w:t>التكلفة والإيرادات</w:t>
+      </w:r>
+    </w:p>
+    <w:p>
+      <w:pPr>
+        <w:pStyle w:val="ListParagraph"/>
+        <w:numPr>
+          <w:ilvl w:val="0"/>
+          <w:numId w:val="4"/>
+        </w:numPr>
+        <w:rPr>
+          <w:rtl/>
+        </w:rPr>
+      </w:pPr>
+      <w:r>
+        <w:rPr>
+          <w:rFonts w:cs="Arial"/>
+          <w:rtl/>
+        </w:rPr>
+        <w:t>نفقات</w:t>
+      </w:r>
+    </w:p>
+    <w:p>
+      <w:pPr>
+        <w:pStyle w:val="ListParagraph"/>
+        <w:numPr>
+          <w:ilvl w:val="0"/>
+          <w:numId w:val="4"/>
+        </w:numPr>
+        <w:rPr>
+          <w:rtl/>
+        </w:rPr>
+      </w:pPr>
+      <w:r>
+        <w:rPr>
+          <w:rFonts w:cs="Arial"/>
+          <w:rtl/>
+        </w:rPr>
+        <w:t>ادارة مالية</w:t>
+      </w:r>
+    </w:p>
+    <w:p>
+      <w:pPr>
+        <w:pStyle w:val="ListParagraph"/>
+        <w:numPr>
+          <w:ilvl w:val="0"/>
+          <w:numId w:val="4"/>
+        </w:numPr>
+        <w:rPr>
+          <w:rtl/>
+        </w:rPr>
+      </w:pPr>
+      <w:r>
+        <w:rPr>
+          <w:rFonts w:cs="Arial"/>
+          <w:rtl/>
+        </w:rPr>
+        <w:t>التوقع</w:t>
+      </w:r>
+    </w:p>
+    <w:p>
+      <w:pPr>
+        <w:pStyle w:val="ListParagraph"/>
+        <w:numPr>
+          <w:ilvl w:val="0"/>
+          <w:numId w:val="4"/>
+        </w:numPr>
+        <w:rPr>
+          <w:rFonts w:cs="Arial"/>
+          <w:rtl/>
+        </w:rPr>
+      </w:pPr>
+      <w:r>
+        <w:rPr>
+          <w:rFonts w:cs="Arial"/>
+          <w:rtl/>
+        </w:rPr>
+        <w:t>ادارة المخزون</w:t>
+      </w:r>
+    </w:p>
+    <w:p>
+      <w:pPr>
+        <w:bidi w:val="0"/>
+        <w:rPr>
+          <w:rFonts w:cs="Arial"/>
+          <w:rtl/>
+        </w:rPr>
+      </w:pPr>
+      <w:r>
+        <w:rPr>
+          <w:rFonts w:cs="Arial"/>
+          <w:rtl/>
+        </w:rPr>
+        <w:br w:type="page"/>
+      </w:r>
+    </w:p>
+    <w:p>
+      <w:pPr>
+        <w:rPr>
+          <w:rFonts w:hint="cs"/>
+          <w:rtl/>
+          <w:lang w:bidi="ar-EG"/>
+        </w:rPr>
+      </w:pPr>
+    </w:p>
+    <w:p>
+      <w:pPr>
+        <w:bidi w:val="0"/>
+      </w:pPr>
+    </w:p>
+    <w:p>
+      <w:pPr>
+        <w:pStyle w:val="NormalWeb"/>
+        <w:shd w:val="clear" w:color="auto" w:fill="F9F9F9"/>
+        <w:bidi/>
+        <w:spacing w:before="0" w:beforeAutospacing="0" w:after="150" w:afterAutospacing="0"/>
+        <w:rPr>
+          <w:rFonts w:ascii="Noto Naskh Arabic" w:hAnsi="Noto Naskh Arabic"/>
+          <w:b/>
+          <w:bCs/>
+          <w:color w:val="323232"/>
+          <w:sz w:val="29"/>
+          <w:szCs w:val="29"/>
+          <w:rtl/>
+        </w:rPr>
+      </w:pPr>
+      <w:r>
+        <w:rPr>
+          <w:rFonts w:ascii="Noto Naskh Arabic" w:hAnsi="Noto Naskh Arabic" w:hint="cs"/>
+          <w:b/>
+          <w:bCs/>
+          <w:color w:val="323232"/>
+          <w:sz w:val="29"/>
+          <w:szCs w:val="29"/>
+          <w:rtl/>
+        </w:rPr>
+        <w:t>مهام لجنة التخطيط والتطوير:</w:t>
+      </w:r>
+    </w:p>
+    <w:p>
+      <w:pPr>
+        <w:pStyle w:val="NormalWeb"/>
+        <w:shd w:val="clear" w:color="auto" w:fill="F9F9F9"/>
+        <w:bidi/>
+        <w:spacing w:before="0" w:beforeAutospacing="0" w:after="150" w:afterAutospacing="0"/>
+        <w:rPr>
+          <w:rFonts w:ascii="Noto Naskh Arabic" w:hAnsi="Noto Naskh Arabic"/>
+          <w:b/>
+          <w:bCs/>
+          <w:color w:val="323232"/>
+          <w:sz w:val="29"/>
+          <w:szCs w:val="29"/>
+        </w:rPr>
+      </w:pPr>
+      <w:r>
+        <w:rPr>
+          <w:rFonts w:ascii="Noto Naskh Arabic" w:hAnsi="Noto Naskh Arabic"/>
+          <w:b/>
+          <w:bCs/>
+          <w:color w:val="323232"/>
+          <w:sz w:val="29"/>
+          <w:szCs w:val="29"/>
+          <w:rtl/>
+        </w:rPr>
+        <w:t xml:space="preserve">1.     الإشراف على إعداد وتجهيز الخطة الاستراتيجية </w:t>
+      </w:r>
+      <w:r>
+        <w:rPr>
+          <w:rFonts w:ascii="Noto Naskh Arabic" w:hAnsi="Noto Naskh Arabic"/>
+          <w:b/>
+          <w:bCs/>
+          <w:color w:val="323232"/>
+          <w:sz w:val="29"/>
+          <w:szCs w:val="29"/>
+          <w:rtl/>
+        </w:rPr>
+        <w:t>للشركة</w:t>
+      </w:r>
+      <w:r>
+        <w:rPr>
+          <w:rFonts w:ascii="Noto Naskh Arabic" w:hAnsi="Noto Naskh Arabic"/>
+          <w:b/>
+          <w:bCs/>
+          <w:color w:val="323232"/>
+          <w:sz w:val="29"/>
+          <w:szCs w:val="29"/>
+          <w:rtl/>
+        </w:rPr>
+        <w:t>.</w:t>
+      </w:r>
+    </w:p>
+    <w:p>
+      <w:pPr>
+        <w:pStyle w:val="NormalWeb"/>
+        <w:shd w:val="clear" w:color="auto" w:fill="F9F9F9"/>
+        <w:bidi/>
+        <w:spacing w:before="0" w:beforeAutospacing="0" w:after="150" w:afterAutospacing="0"/>
+        <w:rPr>
+          <w:rFonts w:ascii="Noto Naskh Arabic" w:hAnsi="Noto Naskh Arabic"/>
+          <w:b/>
+          <w:bCs/>
+          <w:color w:val="323232"/>
+          <w:sz w:val="29"/>
+          <w:szCs w:val="29"/>
+          <w:rtl/>
+        </w:rPr>
+      </w:pPr>
+      <w:r>
+        <w:rPr>
+          <w:rFonts w:ascii="Noto Naskh Arabic" w:hAnsi="Noto Naskh Arabic"/>
+          <w:b/>
+          <w:bCs/>
+          <w:color w:val="323232"/>
+          <w:sz w:val="29"/>
+          <w:szCs w:val="29"/>
+          <w:rtl/>
+        </w:rPr>
+        <w:t>2.     متابعة تنفيذ وتقييم وتحديث الخطة الإستراتيجية.</w:t>
+      </w:r>
+    </w:p>
+    <w:p>
+      <w:pPr>
+        <w:pStyle w:val="NormalWeb"/>
+        <w:shd w:val="clear" w:color="auto" w:fill="F9F9F9"/>
+        <w:bidi/>
+        <w:spacing w:before="0" w:beforeAutospacing="0" w:after="150" w:afterAutospacing="0"/>
+        <w:rPr>
+          <w:rFonts w:ascii="Noto Naskh Arabic" w:hAnsi="Noto Naskh Arabic"/>
+          <w:b/>
+          <w:bCs/>
+          <w:color w:val="323232"/>
+          <w:sz w:val="29"/>
+          <w:szCs w:val="29"/>
+          <w:rtl/>
+        </w:rPr>
+      </w:pPr>
+      <w:r>
+        <w:rPr>
+          <w:rFonts w:ascii="Noto Naskh Arabic" w:hAnsi="Noto Naskh Arabic"/>
+          <w:b/>
+          <w:bCs/>
+          <w:color w:val="323232"/>
+          <w:sz w:val="29"/>
+          <w:szCs w:val="29"/>
+          <w:rtl/>
+        </w:rPr>
+        <w:t>3.     تطوير مؤشرات لقياس الأداء.</w:t>
+      </w:r>
+    </w:p>
+    <w:p>
+      <w:pPr>
+        <w:pStyle w:val="NormalWeb"/>
+        <w:shd w:val="clear" w:color="auto" w:fill="F9F9F9"/>
+        <w:bidi/>
+        <w:spacing w:before="0" w:beforeAutospacing="0" w:after="150" w:afterAutospacing="0"/>
+        <w:rPr>
+          <w:rFonts w:ascii="Noto Naskh Arabic" w:hAnsi="Noto Naskh Arabic"/>
+          <w:b/>
+          <w:bCs/>
+          <w:color w:val="323232"/>
+          <w:sz w:val="29"/>
+          <w:szCs w:val="29"/>
+          <w:rtl/>
+        </w:rPr>
+      </w:pPr>
+      <w:r>
+        <w:rPr>
+          <w:rFonts w:ascii="Noto Naskh Arabic" w:hAnsi="Noto Naskh Arabic"/>
+          <w:b/>
+          <w:bCs/>
+          <w:color w:val="323232"/>
+          <w:sz w:val="29"/>
+          <w:szCs w:val="29"/>
+          <w:rtl/>
+        </w:rPr>
+        <w:t xml:space="preserve">4.     متابعة وتقييم الخطط </w:t>
+      </w:r>
+      <w:r>
+        <w:rPr>
+          <w:rFonts w:ascii="Noto Naskh Arabic" w:hAnsi="Noto Naskh Arabic" w:hint="cs"/>
+          <w:b/>
+          <w:bCs/>
+          <w:color w:val="323232"/>
+          <w:sz w:val="29"/>
+          <w:szCs w:val="29"/>
+          <w:rtl/>
+        </w:rPr>
+        <w:t xml:space="preserve">التنفيذية </w:t>
+      </w:r>
+      <w:r>
+        <w:rPr>
+          <w:rFonts w:ascii="Noto Naskh Arabic" w:hAnsi="Noto Naskh Arabic"/>
+          <w:b/>
+          <w:bCs/>
+          <w:color w:val="323232"/>
+          <w:sz w:val="29"/>
+          <w:szCs w:val="29"/>
+          <w:rtl/>
+        </w:rPr>
+        <w:t xml:space="preserve">السنوية </w:t>
+      </w:r>
+      <w:r>
+        <w:rPr>
+          <w:rFonts w:ascii="Noto Naskh Arabic" w:hAnsi="Noto Naskh Arabic" w:hint="cs"/>
+          <w:b/>
+          <w:bCs/>
+          <w:color w:val="323232"/>
+          <w:sz w:val="29"/>
+          <w:szCs w:val="29"/>
+          <w:rtl/>
+        </w:rPr>
+        <w:t>للإدارات والأقسام</w:t>
+      </w:r>
+      <w:r>
+        <w:rPr>
+          <w:rFonts w:ascii="Noto Naskh Arabic" w:hAnsi="Noto Naskh Arabic"/>
+          <w:b/>
+          <w:bCs/>
+          <w:color w:val="323232"/>
+          <w:sz w:val="29"/>
+          <w:szCs w:val="29"/>
+          <w:rtl/>
+        </w:rPr>
+        <w:t xml:space="preserve"> دورياً في ضوء الخطة </w:t>
+      </w:r>
+      <w:r>
+        <w:rPr>
+          <w:rFonts w:ascii="Noto Naskh Arabic" w:hAnsi="Noto Naskh Arabic" w:hint="cs"/>
+          <w:b/>
+          <w:bCs/>
+          <w:color w:val="323232"/>
+          <w:sz w:val="29"/>
+          <w:szCs w:val="29"/>
+          <w:rtl/>
+        </w:rPr>
+        <w:t>التنفيذية و</w:t>
+      </w:r>
+      <w:r>
+        <w:rPr>
+          <w:rFonts w:ascii="Noto Naskh Arabic" w:hAnsi="Noto Naskh Arabic"/>
+          <w:b/>
+          <w:bCs/>
+          <w:color w:val="323232"/>
+          <w:sz w:val="29"/>
+          <w:szCs w:val="29"/>
+          <w:rtl/>
+        </w:rPr>
+        <w:t>الاستراتيجية.</w:t>
+      </w:r>
+    </w:p>
+    <w:p>
+      <w:pPr>
+        <w:pStyle w:val="NormalWeb"/>
+        <w:shd w:val="clear" w:color="auto" w:fill="F9F9F9"/>
+        <w:bidi/>
+        <w:spacing w:before="0" w:beforeAutospacing="0" w:after="150" w:afterAutospacing="0"/>
+        <w:rPr>
+          <w:rFonts w:ascii="Noto Naskh Arabic" w:hAnsi="Noto Naskh Arabic"/>
+          <w:b/>
+          <w:bCs/>
+          <w:color w:val="323232"/>
+          <w:sz w:val="29"/>
+          <w:szCs w:val="29"/>
+          <w:rtl/>
+        </w:rPr>
+      </w:pPr>
+      <w:r>
+        <w:rPr>
+          <w:rFonts w:ascii="Noto Naskh Arabic" w:hAnsi="Noto Naskh Arabic"/>
+          <w:b/>
+          <w:bCs/>
+          <w:color w:val="323232"/>
+          <w:sz w:val="29"/>
+          <w:szCs w:val="29"/>
+          <w:rtl/>
+        </w:rPr>
+        <w:t xml:space="preserve">5.     مراجعة التقارير </w:t>
+      </w:r>
+      <w:r>
+        <w:rPr>
+          <w:rFonts w:ascii="Noto Naskh Arabic" w:hAnsi="Noto Naskh Arabic" w:hint="cs"/>
+          <w:b/>
+          <w:bCs/>
+          <w:color w:val="323232"/>
+          <w:sz w:val="29"/>
+          <w:szCs w:val="29"/>
+          <w:rtl/>
+        </w:rPr>
+        <w:t>الدورية أسبوعية/شهرية/سنوية</w:t>
+      </w:r>
+      <w:r>
+        <w:rPr>
+          <w:rFonts w:ascii="Noto Naskh Arabic" w:hAnsi="Noto Naskh Arabic"/>
+          <w:b/>
+          <w:bCs/>
+          <w:color w:val="323232"/>
+          <w:sz w:val="29"/>
+          <w:szCs w:val="29"/>
+          <w:rtl/>
+        </w:rPr>
+        <w:t xml:space="preserve"> وقياس نسب الإنجاز الفعلية.</w:t>
+      </w:r>
+    </w:p>
+    <w:p>
+      <w:pPr>
+        <w:pStyle w:val="NormalWeb"/>
+        <w:shd w:val="clear" w:color="auto" w:fill="F9F9F9"/>
+        <w:bidi/>
+        <w:spacing w:before="0" w:beforeAutospacing="0" w:after="150" w:afterAutospacing="0"/>
+        <w:rPr>
+          <w:rFonts w:ascii="Noto Naskh Arabic" w:hAnsi="Noto Naskh Arabic"/>
+          <w:b/>
+          <w:bCs/>
+          <w:color w:val="323232"/>
+          <w:sz w:val="29"/>
+          <w:szCs w:val="29"/>
+          <w:rtl/>
+        </w:rPr>
+      </w:pPr>
+      <w:r>
+        <w:rPr>
+          <w:rFonts w:ascii="Noto Naskh Arabic" w:hAnsi="Noto Naskh Arabic"/>
+          <w:b/>
+          <w:bCs/>
+          <w:color w:val="323232"/>
+          <w:sz w:val="29"/>
+          <w:szCs w:val="29"/>
+          <w:rtl/>
+        </w:rPr>
+        <w:t>6.     رف</w:t>
+      </w:r>
+      <w:r>
+        <w:rPr>
+          <w:rFonts w:ascii="Noto Naskh Arabic" w:hAnsi="Noto Naskh Arabic" w:hint="cs"/>
+          <w:b/>
+          <w:bCs/>
+          <w:color w:val="323232"/>
+          <w:sz w:val="29"/>
+          <w:szCs w:val="29"/>
+          <w:rtl/>
+        </w:rPr>
+        <w:t>ع</w:t>
+      </w:r>
+      <w:r>
+        <w:rPr>
+          <w:rFonts w:ascii="Noto Naskh Arabic" w:hAnsi="Noto Naskh Arabic"/>
+          <w:b/>
+          <w:bCs/>
+          <w:color w:val="323232"/>
+          <w:sz w:val="29"/>
+          <w:szCs w:val="29"/>
+          <w:rtl/>
+        </w:rPr>
+        <w:t xml:space="preserve"> </w:t>
+      </w:r>
+      <w:r>
+        <w:rPr>
+          <w:rFonts w:ascii="Noto Naskh Arabic" w:hAnsi="Noto Naskh Arabic" w:hint="cs"/>
+          <w:b/>
+          <w:bCs/>
+          <w:color w:val="323232"/>
+          <w:sz w:val="29"/>
+          <w:szCs w:val="29"/>
+          <w:rtl/>
+        </w:rPr>
+        <w:t xml:space="preserve">التقارير للإدارة العليا </w:t>
+      </w:r>
+      <w:r>
+        <w:rPr>
+          <w:rFonts w:ascii="Noto Naskh Arabic" w:hAnsi="Noto Naskh Arabic"/>
+          <w:b/>
+          <w:bCs/>
+          <w:color w:val="323232"/>
+          <w:sz w:val="29"/>
+          <w:szCs w:val="29"/>
+          <w:rtl/>
+        </w:rPr>
+        <w:t>بالتغذية الراجعة حول عمليات التقييم السنوية وقياس مستوى التقدم الحاصل</w:t>
+      </w:r>
+    </w:p>
+    <w:p>
+      <w:pPr>
+        <w:pStyle w:val="NormalWeb"/>
+        <w:shd w:val="clear" w:color="auto" w:fill="F9F9F9"/>
+        <w:bidi/>
+        <w:spacing w:before="0" w:beforeAutospacing="0" w:after="150" w:afterAutospacing="0"/>
+        <w:rPr>
+          <w:rFonts w:ascii="Noto Naskh Arabic" w:hAnsi="Noto Naskh Arabic"/>
+          <w:b/>
+          <w:bCs/>
+          <w:color w:val="323232"/>
+          <w:sz w:val="29"/>
+          <w:szCs w:val="29"/>
+          <w:rtl/>
+        </w:rPr>
+      </w:pPr>
+      <w:r>
+        <w:rPr>
+          <w:rFonts w:ascii="Noto Naskh Arabic" w:hAnsi="Noto Naskh Arabic"/>
+          <w:b/>
+          <w:bCs/>
+          <w:color w:val="323232"/>
+          <w:sz w:val="29"/>
+          <w:szCs w:val="29"/>
+          <w:rtl/>
+        </w:rPr>
+        <w:t xml:space="preserve">7.     إعداد الدراسات التطويرية في ضوء نتائج التقييم </w:t>
+      </w:r>
+      <w:r>
+        <w:rPr>
+          <w:rFonts w:ascii="Noto Naskh Arabic" w:hAnsi="Noto Naskh Arabic" w:hint="cs"/>
+          <w:b/>
+          <w:bCs/>
+          <w:color w:val="323232"/>
+          <w:sz w:val="29"/>
+          <w:szCs w:val="29"/>
+          <w:rtl/>
+        </w:rPr>
+        <w:t>الدورية</w:t>
+      </w:r>
+    </w:p>
+    <w:p>
+      <w:pPr>
+        <w:bidi w:val="0"/>
+        <w:rPr>
+          <w:rtl/>
+          <w:lang w:bidi="ar-EG"/>
+        </w:rPr>
+      </w:pPr>
+      <w:r>
+        <w:rPr>
+          <w:rtl/>
+          <w:lang w:bidi="ar-EG"/>
+        </w:rPr>
+        <w:br w:type="page"/>
+      </w:r>
+    </w:p>
+    <w:p>
+      <w:pPr>
+        <w:rPr>
+          <w:rFonts w:cs="Arial"/>
+          <w:rtl/>
+          <w:lang w:bidi="ar-EG"/>
+        </w:rPr>
+      </w:pPr>
+    </w:p>
+    <w:p>
+      <w:pPr>
+        <w:rPr>
+          <w:rFonts w:cs="Arial"/>
+          <w:lang w:bidi="ar-EG"/>
+        </w:rPr>
+      </w:pPr>
+      <w:r>
+        <w:rPr>
+          <w:rFonts w:cs="Arial" w:hint="cs"/>
+          <w:rtl/>
+          <w:lang w:bidi="ar-EG"/>
+        </w:rPr>
+        <w:t xml:space="preserve">مهام لجنة إدارة مشروع </w:t>
+      </w:r>
+      <w:r>
+        <w:rPr>
+          <w:rFonts w:cs="Arial"/>
+          <w:lang w:bidi="ar-EG"/>
+        </w:rPr>
+        <w:t>ERP</w:t>
+      </w:r>
+    </w:p>
+    <w:p>
+      <w:pPr>
+        <w:rPr>
+          <w:rtl/>
+          <w:lang w:bidi="ar-EG"/>
+        </w:rPr>
+      </w:pPr>
+      <w:r>
+        <w:rPr>
+          <w:rFonts w:cs="Arial"/>
+          <w:rtl/>
+          <w:lang w:bidi="ar-EG"/>
+        </w:rPr>
+        <w:t>1. التعرف على أصحاب المصلحة والالتقاء بهم</w:t>
+      </w:r>
+    </w:p>
+    <w:p>
+      <w:pPr>
+        <w:rPr>
+          <w:rtl/>
+          <w:lang w:bidi="ar-EG"/>
+        </w:rPr>
+      </w:pPr>
+      <w:r>
+        <w:rPr>
+          <w:rFonts w:cs="Arial"/>
+          <w:rtl/>
+          <w:lang w:bidi="ar-EG"/>
+        </w:rPr>
+        <w:t>2. بناء خطة شاملة</w:t>
+      </w:r>
+    </w:p>
+    <w:p>
+      <w:pPr>
+        <w:rPr>
+          <w:rtl/>
+          <w:lang w:bidi="ar-EG"/>
+        </w:rPr>
+      </w:pPr>
+      <w:r>
+        <w:rPr>
+          <w:rFonts w:cs="Arial"/>
+          <w:rtl/>
+          <w:lang w:bidi="ar-EG"/>
+        </w:rPr>
+        <w:t>3. الأهداف والغايات</w:t>
+      </w:r>
+    </w:p>
+    <w:p>
+      <w:pPr>
+        <w:rPr>
+          <w:rtl/>
+          <w:lang w:bidi="ar-EG"/>
+        </w:rPr>
+      </w:pPr>
+      <w:r>
+        <w:rPr>
+          <w:rFonts w:cs="Arial"/>
+          <w:rtl/>
+          <w:lang w:bidi="ar-EG"/>
+        </w:rPr>
+        <w:t>4. تحديد الموارد اللازمة</w:t>
+      </w:r>
+    </w:p>
+    <w:p>
+      <w:pPr>
+        <w:rPr>
+          <w:rtl/>
+          <w:lang w:bidi="ar-EG"/>
+        </w:rPr>
+      </w:pPr>
+      <w:r>
+        <w:rPr>
+          <w:rFonts w:cs="Arial"/>
+          <w:rtl/>
+          <w:lang w:bidi="ar-EG"/>
+        </w:rPr>
+        <w:t>5. تعيين المهام</w:t>
+      </w:r>
+    </w:p>
+    <w:p>
+      <w:pPr>
+        <w:rPr>
+          <w:rtl/>
+          <w:lang w:bidi="ar-EG"/>
+        </w:rPr>
+      </w:pPr>
+      <w:r>
+        <w:rPr>
+          <w:rFonts w:cs="Arial"/>
+          <w:rtl/>
+          <w:lang w:bidi="ar-EG"/>
+        </w:rPr>
+        <w:t>6. الميزانية</w:t>
+      </w:r>
+    </w:p>
+    <w:p>
+      <w:pPr>
+        <w:rPr>
+          <w:rtl/>
+          <w:lang w:bidi="ar-EG"/>
+        </w:rPr>
+      </w:pPr>
+      <w:r>
+        <w:rPr>
+          <w:rFonts w:cs="Arial"/>
+          <w:rtl/>
+          <w:lang w:bidi="ar-EG"/>
+        </w:rPr>
+        <w:t>7. تحديثات الحالة</w:t>
+      </w:r>
+    </w:p>
+    <w:p>
+      <w:pPr>
+        <w:rPr>
+          <w:rFonts w:hint="cs"/>
+          <w:lang w:bidi="ar-EG"/>
+        </w:rPr>
+      </w:pPr>
+      <w:r>
+        <w:rPr>
+          <w:rFonts w:cs="Arial"/>
+          <w:rtl/>
+          <w:lang w:bidi="ar-EG"/>
+        </w:rPr>
+        <w:t>8. إدارة المخاطر</w:t>
       </w:r>
     </w:p>
     <w:sectPr>
@@ -333,8 +1491,308 @@
       </w:pPr>
     </w:lvl>
   </w:abstractNum>
+  <w:abstractNum w:abstractNumId="1" w15:restartNumberingAfterBreak="0">
+    <w:nsid w:val="2F242AD0"/>
+    <w:multiLevelType w:val="hybridMultilevel"/>
+    <w:tmpl w:val="34E6D2EA"/>
+    <w:lvl w:ilvl="0" w:tplc="04090001">
+      <w:start w:val="1"/>
+      <w:numFmt w:val="bullet"/>
+      <w:lvlText w:val=""/>
+      <w:lvlJc w:val="left"/>
+      <w:pPr>
+        <w:ind w:left="360" w:hanging="360"/>
+      </w:pPr>
+      <w:rPr>
+        <w:rFonts w:ascii="Symbol" w:hAnsi="Symbol" w:hint="default"/>
+      </w:rPr>
+    </w:lvl>
+    <w:lvl w:ilvl="1" w:tplc="04090003" w:tentative="1">
+      <w:start w:val="1"/>
+      <w:numFmt w:val="bullet"/>
+      <w:lvlText w:val="o"/>
+      <w:lvlJc w:val="left"/>
+      <w:pPr>
+        <w:ind w:left="1080" w:hanging="360"/>
+      </w:pPr>
+      <w:rPr>
+        <w:rFonts w:ascii="Courier New" w:hAnsi="Courier New" w:cs="Courier New" w:hint="default"/>
+      </w:rPr>
+    </w:lvl>
+    <w:lvl w:ilvl="2" w:tplc="04090005" w:tentative="1">
+      <w:start w:val="1"/>
+      <w:numFmt w:val="bullet"/>
+      <w:lvlText w:val=""/>
+      <w:lvlJc w:val="left"/>
+      <w:pPr>
+        <w:ind w:left="1800" w:hanging="360"/>
+      </w:pPr>
+      <w:rPr>
+        <w:rFonts w:ascii="Wingdings" w:hAnsi="Wingdings" w:hint="default"/>
+      </w:rPr>
+    </w:lvl>
+    <w:lvl w:ilvl="3" w:tplc="04090001" w:tentative="1">
+      <w:start w:val="1"/>
+      <w:numFmt w:val="bullet"/>
+      <w:lvlText w:val=""/>
+      <w:lvlJc w:val="left"/>
+      <w:pPr>
+        <w:ind w:left="2520" w:hanging="360"/>
+      </w:pPr>
+      <w:rPr>
+        <w:rFonts w:ascii="Symbol" w:hAnsi="Symbol" w:hint="default"/>
+      </w:rPr>
+    </w:lvl>
+    <w:lvl w:ilvl="4" w:tplc="04090003" w:tentative="1">
+      <w:start w:val="1"/>
+      <w:numFmt w:val="bullet"/>
+      <w:lvlText w:val="o"/>
+      <w:lvlJc w:val="left"/>
+      <w:pPr>
+        <w:ind w:left="3240" w:hanging="360"/>
+      </w:pPr>
+      <w:rPr>
+        <w:rFonts w:ascii="Courier New" w:hAnsi="Courier New" w:cs="Courier New" w:hint="default"/>
+      </w:rPr>
+    </w:lvl>
+    <w:lvl w:ilvl="5" w:tplc="04090005" w:tentative="1">
+      <w:start w:val="1"/>
+      <w:numFmt w:val="bullet"/>
+      <w:lvlText w:val=""/>
+      <w:lvlJc w:val="left"/>
+      <w:pPr>
+        <w:ind w:left="3960" w:hanging="360"/>
+      </w:pPr>
+      <w:rPr>
+        <w:rFonts w:ascii="Wingdings" w:hAnsi="Wingdings" w:hint="default"/>
+      </w:rPr>
+    </w:lvl>
+    <w:lvl w:ilvl="6" w:tplc="04090001" w:tentative="1">
+      <w:start w:val="1"/>
+      <w:numFmt w:val="bullet"/>
+      <w:lvlText w:val=""/>
+      <w:lvlJc w:val="left"/>
+      <w:pPr>
+        <w:ind w:left="4680" w:hanging="360"/>
+      </w:pPr>
+      <w:rPr>
+        <w:rFonts w:ascii="Symbol" w:hAnsi="Symbol" w:hint="default"/>
+      </w:rPr>
+    </w:lvl>
+    <w:lvl w:ilvl="7" w:tplc="04090003" w:tentative="1">
+      <w:start w:val="1"/>
+      <w:numFmt w:val="bullet"/>
+      <w:lvlText w:val="o"/>
+      <w:lvlJc w:val="left"/>
+      <w:pPr>
+        <w:ind w:left="5400" w:hanging="360"/>
+      </w:pPr>
+      <w:rPr>
+        <w:rFonts w:ascii="Courier New" w:hAnsi="Courier New" w:cs="Courier New" w:hint="default"/>
+      </w:rPr>
+    </w:lvl>
+    <w:lvl w:ilvl="8" w:tplc="04090005" w:tentative="1">
+      <w:start w:val="1"/>
+      <w:numFmt w:val="bullet"/>
+      <w:lvlText w:val=""/>
+      <w:lvlJc w:val="left"/>
+      <w:pPr>
+        <w:ind w:left="6120" w:hanging="360"/>
+      </w:pPr>
+      <w:rPr>
+        <w:rFonts w:ascii="Wingdings" w:hAnsi="Wingdings" w:hint="default"/>
+      </w:rPr>
+    </w:lvl>
+  </w:abstractNum>
+  <w:abstractNum w:abstractNumId="2" w15:restartNumberingAfterBreak="0">
+    <w:nsid w:val="4AFB3A02"/>
+    <w:multiLevelType w:val="hybridMultilevel"/>
+    <w:tmpl w:val="46FCB39A"/>
+    <w:lvl w:ilvl="0" w:tplc="FFFFFFFF">
+      <w:start w:val="1"/>
+      <w:numFmt w:val="decimal"/>
+      <w:lvlText w:val="%1-"/>
+      <w:lvlJc w:val="left"/>
+      <w:pPr>
+        <w:ind w:left="720" w:hanging="360"/>
+      </w:pPr>
+      <w:rPr>
+        <w:rFonts w:hint="default"/>
+      </w:rPr>
+    </w:lvl>
+    <w:lvl w:ilvl="1" w:tplc="04090019" w:tentative="1">
+      <w:start w:val="1"/>
+      <w:numFmt w:val="lowerLetter"/>
+      <w:lvlText w:val="%2."/>
+      <w:lvlJc w:val="left"/>
+      <w:pPr>
+        <w:ind w:left="1440" w:hanging="360"/>
+      </w:pPr>
+    </w:lvl>
+    <w:lvl w:ilvl="2" w:tplc="0409001B" w:tentative="1">
+      <w:start w:val="1"/>
+      <w:numFmt w:val="lowerRoman"/>
+      <w:lvlText w:val="%3."/>
+      <w:lvlJc w:val="right"/>
+      <w:pPr>
+        <w:ind w:left="2160" w:hanging="180"/>
+      </w:pPr>
+    </w:lvl>
+    <w:lvl w:ilvl="3" w:tplc="0409000F" w:tentative="1">
+      <w:start w:val="1"/>
+      <w:numFmt w:val="decimal"/>
+      <w:lvlText w:val="%4."/>
+      <w:lvlJc w:val="left"/>
+      <w:pPr>
+        <w:ind w:left="2880" w:hanging="360"/>
+      </w:pPr>
+    </w:lvl>
+    <w:lvl w:ilvl="4" w:tplc="04090019" w:tentative="1">
+      <w:start w:val="1"/>
+      <w:numFmt w:val="lowerLetter"/>
+      <w:lvlText w:val="%5."/>
+      <w:lvlJc w:val="left"/>
+      <w:pPr>
+        <w:ind w:left="3600" w:hanging="360"/>
+      </w:pPr>
+    </w:lvl>
+    <w:lvl w:ilvl="5" w:tplc="0409001B" w:tentative="1">
+      <w:start w:val="1"/>
+      <w:numFmt w:val="lowerRoman"/>
+      <w:lvlText w:val="%6."/>
+      <w:lvlJc w:val="right"/>
+      <w:pPr>
+        <w:ind w:left="4320" w:hanging="180"/>
+      </w:pPr>
+    </w:lvl>
+    <w:lvl w:ilvl="6" w:tplc="0409000F" w:tentative="1">
+      <w:start w:val="1"/>
+      <w:numFmt w:val="decimal"/>
+      <w:lvlText w:val="%7."/>
+      <w:lvlJc w:val="left"/>
+      <w:pPr>
+        <w:ind w:left="5040" w:hanging="360"/>
+      </w:pPr>
+    </w:lvl>
+    <w:lvl w:ilvl="7" w:tplc="04090019" w:tentative="1">
+      <w:start w:val="1"/>
+      <w:numFmt w:val="lowerLetter"/>
+      <w:lvlText w:val="%8."/>
+      <w:lvlJc w:val="left"/>
+      <w:pPr>
+        <w:ind w:left="5760" w:hanging="360"/>
+      </w:pPr>
+    </w:lvl>
+    <w:lvl w:ilvl="8" w:tplc="0409001B" w:tentative="1">
+      <w:start w:val="1"/>
+      <w:numFmt w:val="lowerRoman"/>
+      <w:lvlText w:val="%9."/>
+      <w:lvlJc w:val="right"/>
+      <w:pPr>
+        <w:ind w:left="6480" w:hanging="180"/>
+      </w:pPr>
+    </w:lvl>
+  </w:abstractNum>
+  <w:abstractNum w:abstractNumId="3" w15:restartNumberingAfterBreak="0">
+    <w:nsid w:val="6AFA438C"/>
+    <w:multiLevelType w:val="hybridMultilevel"/>
+    <w:tmpl w:val="927E7A24"/>
+    <w:lvl w:ilvl="0" w:tplc="FFFFFFFF">
+      <w:start w:val="1"/>
+      <w:numFmt w:val="decimal"/>
+      <w:lvlText w:val="%1-"/>
+      <w:lvlJc w:val="left"/>
+      <w:pPr>
+        <w:ind w:left="720" w:hanging="360"/>
+      </w:pPr>
+      <w:rPr>
+        <w:rFonts w:hint="default"/>
+      </w:rPr>
+    </w:lvl>
+    <w:lvl w:ilvl="1" w:tplc="FFFFFFFF" w:tentative="1">
+      <w:start w:val="1"/>
+      <w:numFmt w:val="lowerLetter"/>
+      <w:lvlText w:val="%2."/>
+      <w:lvlJc w:val="left"/>
+      <w:pPr>
+        <w:ind w:left="1440" w:hanging="360"/>
+      </w:pPr>
+    </w:lvl>
+    <w:lvl w:ilvl="2" w:tplc="FFFFFFFF" w:tentative="1">
+      <w:start w:val="1"/>
+      <w:numFmt w:val="lowerRoman"/>
+      <w:lvlText w:val="%3."/>
+      <w:lvlJc w:val="right"/>
+      <w:pPr>
+        <w:ind w:left="2160" w:hanging="180"/>
+      </w:pPr>
+    </w:lvl>
+    <w:lvl w:ilvl="3" w:tplc="FFFFFFFF" w:tentative="1">
+      <w:start w:val="1"/>
+      <w:numFmt w:val="decimal"/>
+      <w:lvlText w:val="%4."/>
+      <w:lvlJc w:val="left"/>
+      <w:pPr>
+        <w:ind w:left="2880" w:hanging="360"/>
+      </w:pPr>
+    </w:lvl>
+    <w:lvl w:ilvl="4" w:tplc="FFFFFFFF" w:tentative="1">
+      <w:start w:val="1"/>
+      <w:numFmt w:val="lowerLetter"/>
+      <w:lvlText w:val="%5."/>
+      <w:lvlJc w:val="left"/>
+      <w:pPr>
+        <w:ind w:left="3600" w:hanging="360"/>
+      </w:pPr>
+    </w:lvl>
+    <w:lvl w:ilvl="5" w:tplc="FFFFFFFF" w:tentative="1">
+      <w:start w:val="1"/>
+      <w:numFmt w:val="lowerRoman"/>
+      <w:lvlText w:val="%6."/>
+      <w:lvlJc w:val="right"/>
+      <w:pPr>
+        <w:ind w:left="4320" w:hanging="180"/>
+      </w:pPr>
+    </w:lvl>
+    <w:lvl w:ilvl="6" w:tplc="FFFFFFFF" w:tentative="1">
+      <w:start w:val="1"/>
+      <w:numFmt w:val="decimal"/>
+      <w:lvlText w:val="%7."/>
+      <w:lvlJc w:val="left"/>
+      <w:pPr>
+        <w:ind w:left="5040" w:hanging="360"/>
+      </w:pPr>
+    </w:lvl>
+    <w:lvl w:ilvl="7" w:tplc="FFFFFFFF" w:tentative="1">
+      <w:start w:val="1"/>
+      <w:numFmt w:val="lowerLetter"/>
+      <w:lvlText w:val="%8."/>
+      <w:lvlJc w:val="left"/>
+      <w:pPr>
+        <w:ind w:left="5760" w:hanging="360"/>
+      </w:pPr>
+    </w:lvl>
+    <w:lvl w:ilvl="8" w:tplc="FFFFFFFF" w:tentative="1">
+      <w:start w:val="1"/>
+      <w:numFmt w:val="lowerRoman"/>
+      <w:lvlText w:val="%9."/>
+      <w:lvlJc w:val="right"/>
+      <w:pPr>
+        <w:ind w:left="6480" w:hanging="180"/>
+      </w:pPr>
+    </w:lvl>
+  </w:abstractNum>
   <w:num w:numId="1" w16cid:durableId="1801461148">
     <w:abstractNumId w:val="0"/>
+  </w:num>
+  <w:num w:numId="2" w16cid:durableId="401946928">
+    <w:abstractNumId w:val="1"/>
+  </w:num>
+  <w:num w:numId="3" w16cid:durableId="604732116">
+    <w:abstractNumId w:val="3"/>
+  </w:num>
+  <w:num w:numId="4" w16cid:durableId="1091662733">
+    <w:abstractNumId w:val="2"/>
   </w:num>
 </w:numbering>
 </file>
@@ -781,6 +2239,25 @@
       <w:contextualSpacing/>
     </w:pPr>
   </w:style>
+  <w:style w:type="paragraph" w:styleId="NormalWeb">
+    <w:name w:val="Normal (Web)"/>
+    <w:basedOn w:val="Normal"/>
+    <w:uiPriority w:val="99"/>
+    <w:semiHidden/>
+    <w:unhideWhenUsed/>
+    <w:rsid w:val="00B87255"/>
+    <w:pPr>
+      <w:bidi w:val="0"/>
+      <w:spacing w:before="100" w:beforeAutospacing="1" w:after="100" w:afterAutospacing="1" w:line="240" w:lineRule="auto"/>
+    </w:pPr>
+    <w:rPr>
+      <w:rFonts w:ascii="Times New Roman" w:eastAsia="Times New Roman" w:hAnsi="Times New Roman" w:cs="Times New Roman"/>
+      <w:kern w:val="0"/>
+      <w:sz w:val="24"/>
+      <w:szCs w:val="24"/>
+      <w14:ligatures w14:val="none"/>
+    </w:rPr>
+  </w:style>
 </w:styles>
 </file>
 

</xml_diff>